<commit_message>
Ajustando declaracao de escopo
</commit_message>
<xml_diff>
--- a/01. Declaracao_do _Escopo.docx
+++ b/01. Declaracao_do _Escopo.docx
@@ -88,16 +88,14 @@
         </w:rPr>
         <w:t xml:space="preserve">está no mercado da beleza </w:t>
       </w:r>
-      <w:proofErr w:type="gramStart"/>
-      <w:r>
-        <w:rPr>
-          <w:rFonts w:ascii="Arial" w:eastAsia="Times New Roman" w:hAnsi="Arial" w:cs="Arial"/>
-          <w:sz w:val="24"/>
-          <w:szCs w:val="24"/>
-        </w:rPr>
-        <w:t>à</w:t>
-      </w:r>
-      <w:proofErr w:type="gramEnd"/>
+      <w:r>
+        <w:rPr>
+          <w:rFonts w:ascii="Arial" w:eastAsia="Times New Roman" w:hAnsi="Arial" w:cs="Arial"/>
+          <w:sz w:val="24"/>
+          <w:szCs w:val="24"/>
+        </w:rPr>
+        <w:t>há</w:t>
+      </w:r>
       <w:r>
         <w:rPr>
           <w:rFonts w:ascii="Arial" w:eastAsia="Times New Roman" w:hAnsi="Arial" w:cs="Arial"/>
@@ -120,7 +118,23 @@
           <w:sz w:val="24"/>
           <w:szCs w:val="24"/>
         </w:rPr>
-        <w:t xml:space="preserve"> sua Proprietária Susana Alves é especialista em </w:t>
+        <w:t xml:space="preserve"> sua </w:t>
+      </w:r>
+      <w:r>
+        <w:rPr>
+          <w:rFonts w:ascii="Arial" w:eastAsia="Times New Roman" w:hAnsi="Arial" w:cs="Arial"/>
+          <w:sz w:val="24"/>
+          <w:szCs w:val="24"/>
+        </w:rPr>
+        <w:t>p</w:t>
+      </w:r>
+      <w:r>
+        <w:rPr>
+          <w:rFonts w:ascii="Arial" w:eastAsia="Times New Roman" w:hAnsi="Arial" w:cs="Arial"/>
+          <w:sz w:val="24"/>
+          <w:szCs w:val="24"/>
+        </w:rPr>
+        <w:t xml:space="preserve">roprietária Susana Alves é especialista em </w:t>
       </w:r>
       <w:proofErr w:type="spellStart"/>
       <w:r>
@@ -138,7 +152,23 @@
           <w:sz w:val="24"/>
           <w:szCs w:val="24"/>
         </w:rPr>
-        <w:t xml:space="preserve"> e design de sobrancelhas e </w:t>
+        <w:t>,</w:t>
+      </w:r>
+      <w:r>
+        <w:rPr>
+          <w:rFonts w:ascii="Arial" w:eastAsia="Times New Roman" w:hAnsi="Arial" w:cs="Arial"/>
+          <w:sz w:val="24"/>
+          <w:szCs w:val="24"/>
+        </w:rPr>
+        <w:t xml:space="preserve"> design de sobrancelhas e mega</w:t>
+      </w:r>
+      <w:r>
+        <w:rPr>
+          <w:rFonts w:ascii="Arial" w:eastAsia="Times New Roman" w:hAnsi="Arial" w:cs="Arial"/>
+          <w:sz w:val="24"/>
+          <w:szCs w:val="24"/>
+        </w:rPr>
+        <w:t xml:space="preserve"> </w:t>
       </w:r>
       <w:proofErr w:type="spellStart"/>
       <w:r>
@@ -147,7 +177,7 @@
           <w:sz w:val="24"/>
           <w:szCs w:val="24"/>
         </w:rPr>
-        <w:t>megahair</w:t>
+        <w:t>hair</w:t>
       </w:r>
       <w:proofErr w:type="spellEnd"/>
       <w:r>
@@ -158,16 +188,14 @@
         </w:rPr>
         <w:t xml:space="preserve">. Começou na área da beleza </w:t>
       </w:r>
-      <w:proofErr w:type="gramStart"/>
-      <w:r>
-        <w:rPr>
-          <w:rFonts w:ascii="Arial" w:eastAsia="Times New Roman" w:hAnsi="Arial" w:cs="Arial"/>
-          <w:sz w:val="24"/>
-          <w:szCs w:val="24"/>
-        </w:rPr>
-        <w:t>à</w:t>
-      </w:r>
-      <w:proofErr w:type="gramEnd"/>
+      <w:r>
+        <w:rPr>
+          <w:rFonts w:ascii="Arial" w:eastAsia="Times New Roman" w:hAnsi="Arial" w:cs="Arial"/>
+          <w:sz w:val="24"/>
+          <w:szCs w:val="24"/>
+        </w:rPr>
+        <w:t>há</w:t>
+      </w:r>
       <w:r>
         <w:rPr>
           <w:rFonts w:ascii="Arial" w:eastAsia="Times New Roman" w:hAnsi="Arial" w:cs="Arial"/>
@@ -242,23 +270,15 @@
           <w:sz w:val="24"/>
           <w:szCs w:val="24"/>
         </w:rPr>
-        <w:t xml:space="preserve"> </w:t>
-      </w:r>
-      <w:r>
-        <w:rPr>
-          <w:rFonts w:ascii="Arial" w:eastAsia="Times New Roman" w:hAnsi="Arial" w:cs="Arial"/>
-          <w:sz w:val="24"/>
-          <w:szCs w:val="24"/>
-        </w:rPr>
-        <w:t>cadastro</w:t>
-      </w:r>
-      <w:r>
-        <w:rPr>
-          <w:rFonts w:ascii="Arial" w:eastAsia="Times New Roman" w:hAnsi="Arial" w:cs="Arial"/>
-          <w:sz w:val="24"/>
-          <w:szCs w:val="24"/>
-        </w:rPr>
-        <w:t xml:space="preserve"> de clientes, produtos, serviços ofertados, colaboradores e </w:t>
+        <w:t>s serviços ofertados</w:t>
+      </w:r>
+      <w:r>
+        <w:rPr>
+          <w:rFonts w:ascii="Arial" w:eastAsia="Times New Roman" w:hAnsi="Arial" w:cs="Arial"/>
+          <w:sz w:val="24"/>
+          <w:szCs w:val="24"/>
+        </w:rPr>
+        <w:t xml:space="preserve"> e </w:t>
       </w:r>
       <w:r>
         <w:rPr>

</xml_diff>